<commit_message>
app modes + relatorio contextualizacao
</commit_message>
<xml_diff>
--- a/Fundamentacao/Contextualizacao.docx
+++ b/Fundamentacao/Contextualizacao.docx
@@ -2,6 +2,96 @@
 <file path=word/document.xml><?xml version="1.0" encoding="utf-8"?>
 <w:document xmlns:wpc="http://schemas.microsoft.com/office/word/2010/wordprocessingCanvas" xmlns:cx="http://schemas.microsoft.com/office/drawing/2014/chartex" xmlns:cx1="http://schemas.microsoft.com/office/drawing/2015/9/8/chartex" xmlns:cx2="http://schemas.microsoft.com/office/drawing/2015/10/21/chartex" xmlns:cx3="http://schemas.microsoft.com/office/drawing/2016/5/9/chartex" xmlns:cx4="http://schemas.microsoft.com/office/drawing/2016/5/10/chartex" xmlns:cx5="http://schemas.microsoft.com/office/drawing/2016/5/11/chartex" xmlns:cx6="http://schemas.microsoft.com/office/drawing/2016/5/12/chartex" xmlns:cx7="http://schemas.microsoft.com/office/drawing/2016/5/13/chartex" xmlns:cx8="http://schemas.microsoft.com/office/drawing/2016/5/14/chartex" xmlns:mc="http://schemas.openxmlformats.org/markup-compatibility/2006" xmlns:aink="http://schemas.microsoft.com/office/drawing/2016/ink" xmlns:am3d="http://schemas.microsoft.com/office/drawing/2017/model3d" xmlns:o="urn:schemas-microsoft-com:office:office" xmlns:r="http://schemas.openxmlformats.org/officeDocument/2006/relationships" xmlns:m="http://schemas.openxmlformats.org/officeDocument/2006/math" xmlns:v="urn:schemas-microsoft-com:vml" xmlns:wp14="http://schemas.microsoft.com/office/word/2010/wordprocessingDrawing" xmlns:wp="http://schemas.openxmlformats.org/drawingml/2006/wordprocessingDrawing" xmlns:w10="urn:schemas-microsoft-com:office:word" xmlns:w="http://schemas.openxmlformats.org/wordprocessingml/2006/main" xmlns:w14="http://schemas.microsoft.com/office/word/2010/wordml" xmlns:w15="http://schemas.microsoft.com/office/word/2012/wordml" xmlns:w16cid="http://schemas.microsoft.com/office/word/2016/wordml/cid" xmlns:w16se="http://schemas.microsoft.com/office/word/2015/wordml/symex" xmlns:wpg="http://schemas.microsoft.com/office/word/2010/wordprocessingGroup" xmlns:wpi="http://schemas.microsoft.com/office/word/2010/wordprocessingInk" xmlns:wne="http://schemas.microsoft.com/office/word/2006/wordml" xmlns:wps="http://schemas.microsoft.com/office/word/2010/wordprocessingShape" mc:Ignorable="w14 w15 w16se w16cid wp14">
   <w:body>
+    <w:p>
+      <w:pPr>
+        <w:ind w:firstLine="708"/>
+        <w:jc w:val="both"/>
+      </w:pPr>
+      <w:bookmarkStart w:id="0" w:name="_GoBack"/>
+      <w:r>
+        <w:t xml:space="preserve">No nosso quotidiano, cozinhar </w:t>
+      </w:r>
+      <w:r>
+        <w:t>é uma atividade muito presente na vida de quase todos os seres humanos. Esta atividade é tão importante que chega a ser fulcral para a sobrevivência humana. É, portanto, muito importante saber a arte de cozinhar.</w:t>
+      </w:r>
+      <w:r>
+        <w:t xml:space="preserve"> Muitas são as pessoas (ex.: estudantes universitários) com pouca experiência na cozinha que utilizam as receitas como meio de aprendizagem autónoma. No caso destes, comida italiana é um tipo de comida particularmente mais rápid</w:t>
+      </w:r>
+      <w:r>
+        <w:t>a</w:t>
+      </w:r>
+      <w:r>
+        <w:t xml:space="preserve"> e de fácil confeção.</w:t>
+      </w:r>
+    </w:p>
+    <w:p>
+      <w:pPr>
+        <w:ind w:firstLine="708"/>
+        <w:jc w:val="both"/>
+      </w:pPr>
+      <w:r>
+        <w:t>Para todas as pessoas que cozinham</w:t>
+      </w:r>
+      <w:r>
+        <w:t xml:space="preserve"> e tentam melhorar as suas capacidades</w:t>
+      </w:r>
+      <w:r>
+        <w:t>, existem certas incomodidades que podiam ser resolvidas</w:t>
+      </w:r>
+      <w:r>
+        <w:t xml:space="preserve">: estar com as mãos sujas de mexer em certos alimentos e ter que mudar a página dum livro de receitas, ter o espaço próprio para cozinhar e necessitar de sair dessa área para ler a receita, </w:t>
+      </w:r>
+      <w:r>
+        <w:t>ter</w:t>
+      </w:r>
+      <w:r>
+        <w:t xml:space="preserve"> um livro </w:t>
+      </w:r>
+      <w:r>
+        <w:t xml:space="preserve">com </w:t>
+      </w:r>
+      <w:r>
+        <w:t>um</w:t>
+      </w:r>
+      <w:r>
+        <w:t xml:space="preserve"> </w:t>
+      </w:r>
+      <w:r>
+        <w:t xml:space="preserve">número </w:t>
+      </w:r>
+      <w:r>
+        <w:t xml:space="preserve">limitado </w:t>
+      </w:r>
+      <w:r>
+        <w:t>de receitas</w:t>
+      </w:r>
+      <w:r>
+        <w:t>,</w:t>
+      </w:r>
+      <w:r>
+        <w:t xml:space="preserve"> </w:t>
+      </w:r>
+      <w:r>
+        <w:t xml:space="preserve">má gestão dos produtos alimentares em casa tendo em conta as necessidades semanais, etc. </w:t>
+      </w:r>
+    </w:p>
+    <w:p>
+      <w:pPr>
+        <w:ind w:firstLine="708"/>
+        <w:jc w:val="both"/>
+      </w:pPr>
+      <w:r>
+        <w:t>Perante estas dificuldades presentes na vida de quem cozinha, surgiu o projeto “</w:t>
+      </w:r>
+      <w:proofErr w:type="spellStart"/>
+      <w:r>
+        <w:t>FeelItaly</w:t>
+      </w:r>
+      <w:proofErr w:type="spellEnd"/>
+      <w:r>
+        <w:t>”.</w:t>
+      </w:r>
+    </w:p>
     <w:p>
       <w:pPr>
         <w:ind w:firstLine="708"/>
@@ -11,58 +101,46 @@
         </w:rPr>
       </w:pPr>
       <w:r>
-        <w:t xml:space="preserve">No nosso quotidiano, cozinhar </w:t>
-      </w:r>
-      <w:r>
-        <w:t>é uma atividade muito presente na vida de quase todos os seres humanos. Esta atividade é tão importante que chega a ser fulcral para a sobrevivência humana. É, portanto, muito importante saber a arte de cozinhar.</w:t>
-      </w:r>
-      <w:r>
-        <w:t xml:space="preserve"> </w:t>
-      </w:r>
-      <w:r>
         <w:rPr>
           <w:color w:val="FF0000"/>
         </w:rPr>
-        <w:t>Muitas são as pessoas (ex.: estudantes universitários) com pouca experiência na cozinha que utilizam as receitas como meio de aprendizagem autónoma. No caso destes, comida italiana é um tipo de comida particularmente mais rápido e de fácil confeção.</w:t>
-      </w:r>
-    </w:p>
-    <w:p>
-      <w:pPr>
-        <w:ind w:firstLine="708"/>
-        <w:jc w:val="both"/>
+        <w:t>Este projeto te</w:t>
+      </w:r>
+      <w:r>
         <w:rPr>
           <w:color w:val="FF0000"/>
         </w:rPr>
-      </w:pPr>
-      <w:r>
-        <w:t>Para todas as pessoas que cozinham</w:t>
-      </w:r>
-      <w:r>
-        <w:t xml:space="preserve"> </w:t>
+        <w:t>m</w:t>
       </w:r>
       <w:r>
         <w:rPr>
           <w:color w:val="FF0000"/>
         </w:rPr>
-        <w:t>e tentam melhorar as suas capacidades</w:t>
-      </w:r>
-      <w:r>
-        <w:t>, existem certas incomodidades que podiam ser resolvidas</w:t>
-      </w:r>
-      <w:r>
-        <w:t xml:space="preserve">: estar com as mãos sujas de mexer em certos alimentos e ter que mudar a página dum livro de receitas, ter o espaço próprio para cozinhar e necessitar de sair dessa área para ler a receita, </w:t>
+        <w:t xml:space="preserve"> </w:t>
       </w:r>
       <w:r>
         <w:rPr>
           <w:color w:val="FF0000"/>
         </w:rPr>
-        <w:t>comprar um livro de receitas que apenas têm um certo número de receitas e eventualmente fartar-se de cozinhar o mesmo</w:t>
+        <w:t>por base a criação de um software com a função de auxiliar qualquer pessoa nos seus cozinhados domésticos</w:t>
       </w:r>
       <w:r>
         <w:rPr>
           <w:color w:val="FF0000"/>
         </w:rPr>
-        <w:t xml:space="preserve"> (n tenho bem a certeza desta),…  O facto de haver uma interação entre os utilizadores tornaria a aprendizagem e a cozinha mais fácil e saborosa.</w:t>
+        <w:t>, neste caso, cozinhados italianos</w:t>
+      </w:r>
+      <w:r>
+        <w:rPr>
+          <w:color w:val="FF0000"/>
+        </w:rPr>
+        <w:t>.</w:t>
+      </w:r>
+      <w:r>
+        <w:rPr>
+          <w:color w:val="FF0000"/>
+        </w:rPr>
+        <w:t xml:space="preserve"> </w:t>
       </w:r>
     </w:p>
     <w:p>
@@ -71,103 +149,58 @@
         <w:jc w:val="both"/>
       </w:pPr>
       <w:r>
-        <w:t>Perante estas dificuldades presentes na vida de quem cozinha, surgiu o projeto “</w:t>
-      </w:r>
-      <w:proofErr w:type="spellStart"/>
-      <w:r>
-        <w:t>FeelItaly</w:t>
-      </w:r>
-      <w:proofErr w:type="spellEnd"/>
-      <w:r>
-        <w:t>”.</w:t>
-      </w:r>
-    </w:p>
-    <w:p>
-      <w:pPr>
-        <w:ind w:firstLine="708"/>
-        <w:jc w:val="both"/>
-      </w:pPr>
-      <w:r>
-        <w:t>Este projeto te</w:t>
-      </w:r>
-      <w:r>
-        <w:t>m</w:t>
+        <w:t xml:space="preserve">Além de resolver inúmeros problemas envolvidos com a atividade de cozinhar, este assistente pessoal </w:t>
+      </w:r>
+      <w:r>
+        <w:t>facilit</w:t>
+      </w:r>
+      <w:r>
+        <w:t>a</w:t>
       </w:r>
       <w:r>
         <w:t xml:space="preserve"> </w:t>
       </w:r>
       <w:r>
-        <w:t>por base a criação de um software com a função de auxiliar qualquer pessoa nos seus cozinhados domésticos</w:t>
-      </w:r>
-      <w:r>
-        <w:t>, neste caso, cozinhados italianos</w:t>
+        <w:t>noutros pontos</w:t>
+      </w:r>
+      <w:r>
+        <w:t xml:space="preserve">. </w:t>
+      </w:r>
+      <w:r>
+        <w:t>Possui</w:t>
+      </w:r>
+      <w:r>
+        <w:t xml:space="preserve"> uma aglomeração de receitas de diferentes </w:t>
+      </w:r>
+      <w:r>
+        <w:t>livros,</w:t>
+      </w:r>
+      <w:r>
+        <w:t xml:space="preserve"> que </w:t>
+      </w:r>
+      <w:r>
+        <w:t>consequentemente aumenta em grande escala a variedade</w:t>
+      </w:r>
+      <w:r>
+        <w:t xml:space="preserve"> de escolha</w:t>
       </w:r>
       <w:r>
         <w:t>.</w:t>
       </w:r>
       <w:r>
-        <w:t xml:space="preserve"> </w:t>
-      </w:r>
-    </w:p>
-    <w:p>
-      <w:pPr>
-        <w:ind w:firstLine="708"/>
-        <w:jc w:val="both"/>
-        <w:rPr>
-          <w:color w:val="FF0000"/>
-        </w:rPr>
-      </w:pPr>
-      <w:r>
-        <w:t xml:space="preserve">Além de resolver inúmeros problemas envolvidos com a atividade de cozinhar, este assistente pessoal </w:t>
-      </w:r>
-      <w:r>
-        <w:t>facilit</w:t>
-      </w:r>
-      <w:r>
-        <w:t>a</w:t>
-      </w:r>
-      <w:r>
-        <w:t xml:space="preserve"> </w:t>
-      </w:r>
-      <w:r>
-        <w:t>noutros pontos</w:t>
-      </w:r>
-      <w:r>
-        <w:t xml:space="preserve">. </w:t>
-      </w:r>
-      <w:r>
-        <w:t>Possui</w:t>
-      </w:r>
-      <w:r>
-        <w:t xml:space="preserve"> uma aglomeração de receitas de diferentes </w:t>
-      </w:r>
-      <w:r>
-        <w:t>livros,</w:t>
-      </w:r>
-      <w:r>
-        <w:t xml:space="preserve"> que </w:t>
-      </w:r>
-      <w:r>
-        <w:t>consequentemente aumenta em grande escala a variedade</w:t>
-      </w:r>
-      <w:r>
-        <w:t xml:space="preserve"> de escolha</w:t>
-      </w:r>
-      <w:r>
-        <w:t>.</w:t>
-      </w:r>
-      <w:r>
         <w:t xml:space="preserve"> Possui </w:t>
       </w:r>
       <w:r>
-        <w:rPr>
-          <w:color w:val="FF0000"/>
-        </w:rPr>
-        <w:t xml:space="preserve">uma secção de comentários de avaliações que proporciona interação entre utilizadores e consequentemente partilha de ideias. </w:t>
-      </w:r>
-      <w:bookmarkStart w:id="0" w:name="_GoBack"/>
-      <w:bookmarkEnd w:id="0"/>
-    </w:p>
+        <w:t>uma secção de comentários de avaliações que proporciona interação entre utilizadores e consequentemente partilha de ideias.</w:t>
+      </w:r>
+      <w:r>
+        <w:t xml:space="preserve"> Por último, o</w:t>
+      </w:r>
+      <w:r>
+        <w:t xml:space="preserve"> facto de haver uma interação entre os utilizadores torna a aprendizagem e a cozinha mais fácil e saborosa.</w:t>
+      </w:r>
+    </w:p>
+    <w:bookmarkEnd w:id="0"/>
     <w:p>
       <w:pPr>
         <w:ind w:firstLine="708"/>

</xml_diff>